<commit_message>
1. Calculator 2 week report documents 추가  1.1 Doc, exe 파일만 추가
</commit_message>
<xml_diff>
--- a/OneNB_DevPromoteProject2013_Calculator_1/Report/DevPromoteProject.docx
+++ b/OneNB_DevPromoteProject2013_Calculator_1/Report/DevPromoteProject.docx
@@ -196,7 +196,7 @@
               </wp:anchor>
             </w:drawing>
           </mc:Choice>
-          <mc:Fallback xmlns:w16cex="http://schemas.microsoft.com/office/word/2018/wordml/cex" xmlns:w16="http://schemas.microsoft.com/office/word/2018/wordml" xmlns:w16sdtdh="http://schemas.microsoft.com/office/word/2020/wordml/sdtdatahash">
+          <mc:Fallback xmlns:w16sdtdh="http://schemas.microsoft.com/office/word/2020/wordml/sdtdatahash" xmlns:w16="http://schemas.microsoft.com/office/word/2018/wordml" xmlns:w16cex="http://schemas.microsoft.com/office/word/2018/wordml/cex">
             <w:pict>
               <v:line w14:anchorId="5706A2FC" id="Line 2" o:spid="_x0000_s1026" style="position:absolute;left:0;text-align:left;flip:x;z-index:251656704;visibility:visible;mso-wrap-style:square;mso-width-percent:0;mso-height-percent:0;mso-wrap-distance-left:9pt;mso-wrap-distance-top:0;mso-wrap-distance-right:9pt;mso-wrap-distance-bottom:0;mso-position-horizontal:absolute;mso-position-horizontal-relative:text;mso-position-vertical:absolute;mso-position-vertical-relative:text;mso-width-percent:0;mso-height-percent:0;mso-width-relative:page;mso-height-relative:page" from="0,6.6pt" to="453.55pt,6.6pt" o:gfxdata="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" strokecolor="silver" strokeweight="6pt"/>
             </w:pict>
@@ -301,7 +301,7 @@
               </wp:anchor>
             </w:drawing>
           </mc:Choice>
-          <mc:Fallback xmlns:w16cex="http://schemas.microsoft.com/office/word/2018/wordml/cex" xmlns:w16="http://schemas.microsoft.com/office/word/2018/wordml" xmlns:w16sdtdh="http://schemas.microsoft.com/office/word/2020/wordml/sdtdatahash">
+          <mc:Fallback xmlns:w16sdtdh="http://schemas.microsoft.com/office/word/2020/wordml/sdtdatahash" xmlns:w16="http://schemas.microsoft.com/office/word/2018/wordml" xmlns:w16cex="http://schemas.microsoft.com/office/word/2018/wordml/cex">
             <w:pict>
               <v:line w14:anchorId="5CFA8C1D" id="Line 3" o:spid="_x0000_s1026" style="position:absolute;left:0;text-align:left;flip:x;z-index:251657728;visibility:visible;mso-wrap-style:square;mso-width-percent:0;mso-height-percent:0;mso-wrap-distance-left:9pt;mso-wrap-distance-top:0;mso-wrap-distance-right:9pt;mso-wrap-distance-bottom:0;mso-position-horizontal:absolute;mso-position-horizontal-relative:text;mso-position-vertical:absolute;mso-position-vertical-relative:text;mso-width-percent:0;mso-height-percent:0;mso-width-relative:page;mso-height-relative:page" from="0,9.4pt" to="453.55pt,9.4pt" o:gfxdata="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" strokecolor="#05365d" strokeweight="6pt"/>
             </w:pict>
@@ -1162,7 +1162,7 @@
               </wp:anchor>
             </w:drawing>
           </mc:Choice>
-          <mc:Fallback xmlns:w16cex="http://schemas.microsoft.com/office/word/2018/wordml/cex" xmlns:w16="http://schemas.microsoft.com/office/word/2018/wordml" xmlns:w16sdtdh="http://schemas.microsoft.com/office/word/2020/wordml/sdtdatahash">
+          <mc:Fallback xmlns:w16sdtdh="http://schemas.microsoft.com/office/word/2020/wordml/sdtdatahash" xmlns:w16="http://schemas.microsoft.com/office/word/2018/wordml" xmlns:w16cex="http://schemas.microsoft.com/office/word/2018/wordml/cex">
             <w:pict>
               <v:line w14:anchorId="08BF3C3E" id="Line 2536" o:spid="_x0000_s1026" style="position:absolute;left:0;text-align:left;flip:x;z-index:251658752;visibility:visible;mso-wrap-style:square;mso-width-percent:0;mso-height-percent:0;mso-wrap-distance-left:9pt;mso-wrap-distance-top:0;mso-wrap-distance-right:9pt;mso-wrap-distance-bottom:0;mso-position-horizontal:absolute;mso-position-horizontal-relative:text;mso-position-vertical:absolute;mso-position-vertical-relative:text;mso-width-percent:0;mso-height-percent:0;mso-width-relative:page;mso-height-relative:page" from="192.95pt,32.25pt" to="250.1pt,32.25pt" o:gfxdata="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" strokecolor="#05365d" strokeweight="1.5pt"/>
             </w:pict>
@@ -1814,6 +1814,24 @@
                 <w:szCs w:val="16"/>
               </w:rPr>
             </w:pPr>
+            <w:r>
+              <w:rPr>
+                <w:rFonts w:asciiTheme="majorHAnsi" w:eastAsiaTheme="majorHAnsi" w:hAnsiTheme="majorHAnsi" w:hint="eastAsia"/>
+                <w:b/>
+                <w:sz w:val="16"/>
+                <w:szCs w:val="16"/>
+              </w:rPr>
+              <w:t>1</w:t>
+            </w:r>
+            <w:r>
+              <w:rPr>
+                <w:rFonts w:asciiTheme="majorHAnsi" w:eastAsiaTheme="majorHAnsi" w:hAnsiTheme="majorHAnsi"/>
+                <w:b/>
+                <w:sz w:val="16"/>
+                <w:szCs w:val="16"/>
+              </w:rPr>
+              <w:t>.2</w:t>
+            </w:r>
           </w:p>
         </w:tc>
         <w:tc>
@@ -1838,6 +1856,15 @@
                 <w:szCs w:val="16"/>
               </w:rPr>
             </w:pPr>
+            <w:r>
+              <w:rPr>
+                <w:rFonts w:asciiTheme="majorHAnsi" w:eastAsiaTheme="majorHAnsi" w:hAnsiTheme="majorHAnsi"/>
+                <w:b/>
+                <w:sz w:val="16"/>
+                <w:szCs w:val="16"/>
+              </w:rPr>
+              <w:t>2023-10-12</w:t>
+            </w:r>
           </w:p>
         </w:tc>
         <w:tc>
@@ -1862,6 +1889,17 @@
                 <w:szCs w:val="16"/>
               </w:rPr>
             </w:pPr>
+            <w:proofErr w:type="spellStart"/>
+            <w:r>
+              <w:rPr>
+                <w:rFonts w:asciiTheme="majorHAnsi" w:eastAsiaTheme="majorHAnsi" w:hAnsiTheme="majorHAnsi" w:hint="eastAsia"/>
+                <w:b/>
+                <w:sz w:val="16"/>
+                <w:szCs w:val="16"/>
+              </w:rPr>
+              <w:t>하현철</w:t>
+            </w:r>
+            <w:proofErr w:type="spellEnd"/>
           </w:p>
         </w:tc>
         <w:tc>
@@ -1886,6 +1924,46 @@
                 <w:lang w:val="en-AU"/>
               </w:rPr>
             </w:pPr>
+            <w:r>
+              <w:rPr>
+                <w:rFonts w:asciiTheme="majorHAnsi" w:eastAsiaTheme="majorHAnsi" w:hAnsiTheme="majorHAnsi"/>
+                <w:b/>
+                <w:sz w:val="16"/>
+                <w:szCs w:val="16"/>
+                <w:lang w:val="en-AU"/>
+              </w:rPr>
+              <w:t>Calculator report 1.</w:t>
+            </w:r>
+            <w:r>
+              <w:rPr>
+                <w:rFonts w:asciiTheme="majorHAnsi" w:eastAsiaTheme="majorHAnsi" w:hAnsiTheme="majorHAnsi"/>
+                <w:b/>
+                <w:sz w:val="16"/>
+                <w:szCs w:val="16"/>
+                <w:lang w:val="en-AU"/>
+              </w:rPr>
+              <w:t>2</w:t>
+            </w:r>
+            <w:r>
+              <w:rPr>
+                <w:rFonts w:asciiTheme="majorHAnsi" w:eastAsiaTheme="majorHAnsi" w:hAnsiTheme="majorHAnsi"/>
+                <w:b/>
+                <w:sz w:val="16"/>
+                <w:szCs w:val="16"/>
+                <w:lang w:val="en-AU"/>
+              </w:rPr>
+              <w:t xml:space="preserve"> </w:t>
+            </w:r>
+            <w:r>
+              <w:rPr>
+                <w:rFonts w:asciiTheme="majorHAnsi" w:eastAsiaTheme="majorHAnsi" w:hAnsiTheme="majorHAnsi" w:hint="eastAsia"/>
+                <w:b/>
+                <w:sz w:val="16"/>
+                <w:szCs w:val="16"/>
+                <w:lang w:val="en-AU"/>
+              </w:rPr>
+              <w:t>추가</w:t>
+            </w:r>
           </w:p>
         </w:tc>
       </w:tr>
@@ -4368,8 +4446,8 @@
           <w:rFonts w:asciiTheme="majorHAnsi" w:eastAsiaTheme="majorHAnsi" w:hAnsiTheme="majorHAnsi"/>
         </w:rPr>
       </w:pPr>
-      <w:bookmarkStart w:id="1" w:name="OLE_LINK22"/>
-      <w:bookmarkStart w:id="2" w:name="_Toc147335632"/>
+      <w:bookmarkStart w:id="1" w:name="_Toc147335632"/>
+      <w:bookmarkStart w:id="2" w:name="OLE_LINK22"/>
       <w:r>
         <w:rPr>
           <w:rFonts w:asciiTheme="majorHAnsi" w:eastAsiaTheme="majorHAnsi" w:hAnsiTheme="majorHAnsi" w:hint="eastAsia"/>
@@ -4389,7 +4467,7 @@
         </w:rPr>
         <w:t>Address</w:t>
       </w:r>
-      <w:bookmarkEnd w:id="2"/>
+      <w:bookmarkEnd w:id="1"/>
     </w:p>
     <w:p>
       <w:pPr>
@@ -4563,8 +4641,6 @@
               </w:rPr>
               <w:t>git@github.com:HaHyunChul/DevPromoteProject_2023.git</w:t>
             </w:r>
-            <w:bookmarkStart w:id="3" w:name="_GoBack"/>
-            <w:bookmarkEnd w:id="3"/>
           </w:p>
         </w:tc>
       </w:tr>
@@ -4955,7 +5031,7 @@
           <w:rFonts w:asciiTheme="majorHAnsi" w:eastAsiaTheme="majorHAnsi" w:hAnsiTheme="majorHAnsi"/>
         </w:rPr>
       </w:pPr>
-      <w:bookmarkStart w:id="4" w:name="_Toc147335633"/>
+      <w:bookmarkStart w:id="3" w:name="_Toc147335633"/>
       <w:r>
         <w:rPr>
           <w:rFonts w:asciiTheme="majorHAnsi" w:eastAsiaTheme="majorHAnsi" w:hAnsiTheme="majorHAnsi"/>
@@ -4963,9 +5039,9 @@
         <w:lastRenderedPageBreak/>
         <w:t>Calculator #1</w:t>
       </w:r>
-      <w:bookmarkEnd w:id="4"/>
+      <w:bookmarkEnd w:id="3"/>
     </w:p>
-    <w:bookmarkEnd w:id="1"/>
+    <w:bookmarkEnd w:id="2"/>
     <w:p>
       <w:pPr>
         <w:numPr>
@@ -5467,6 +5543,469 @@
         </w:rPr>
         <w:t>평가 공유</w:t>
       </w:r>
+    </w:p>
+    <w:p>
+      <w:pPr>
+        <w:pStyle w:val="1"/>
+        <w:rPr>
+          <w:rFonts w:asciiTheme="majorHAnsi" w:eastAsiaTheme="majorHAnsi" w:hAnsiTheme="majorHAnsi"/>
+        </w:rPr>
+      </w:pPr>
+      <w:r>
+        <w:rPr>
+          <w:rFonts w:asciiTheme="majorHAnsi" w:eastAsiaTheme="majorHAnsi" w:hAnsiTheme="majorHAnsi"/>
+        </w:rPr>
+        <w:lastRenderedPageBreak/>
+        <w:t>Calculator #</w:t>
+      </w:r>
+      <w:r>
+        <w:rPr>
+          <w:rFonts w:asciiTheme="majorHAnsi" w:eastAsiaTheme="majorHAnsi" w:hAnsiTheme="majorHAnsi"/>
+        </w:rPr>
+        <w:t>2</w:t>
+      </w:r>
+    </w:p>
+    <w:p>
+      <w:pPr>
+        <w:numPr>
+          <w:ilvl w:val="0"/>
+          <w:numId w:val="42"/>
+        </w:numPr>
+        <w:rPr>
+          <w:rFonts w:asciiTheme="majorHAnsi" w:eastAsiaTheme="majorHAnsi" w:hAnsiTheme="majorHAnsi"/>
+          <w:szCs w:val="20"/>
+        </w:rPr>
+      </w:pPr>
+      <w:r>
+        <w:rPr>
+          <w:rFonts w:asciiTheme="majorHAnsi" w:eastAsiaTheme="majorHAnsi" w:hAnsiTheme="majorHAnsi" w:hint="eastAsia"/>
+          <w:szCs w:val="20"/>
+        </w:rPr>
+        <w:t>기능</w:t>
+      </w:r>
+    </w:p>
+    <w:p>
+      <w:pPr>
+        <w:numPr>
+          <w:ilvl w:val="1"/>
+          <w:numId w:val="42"/>
+        </w:numPr>
+        <w:rPr>
+          <w:rFonts w:asciiTheme="majorHAnsi" w:eastAsiaTheme="majorHAnsi" w:hAnsiTheme="majorHAnsi"/>
+          <w:szCs w:val="20"/>
+        </w:rPr>
+      </w:pPr>
+      <w:r>
+        <w:rPr>
+          <w:rFonts w:asciiTheme="majorHAnsi" w:eastAsiaTheme="majorHAnsi" w:hAnsiTheme="majorHAnsi"/>
+          <w:szCs w:val="20"/>
+        </w:rPr>
+        <w:t>*</w:t>
+      </w:r>
+      <w:proofErr w:type="gramStart"/>
+      <w:r>
+        <w:rPr>
+          <w:rFonts w:asciiTheme="majorHAnsi" w:eastAsiaTheme="majorHAnsi" w:hAnsiTheme="majorHAnsi"/>
+          <w:szCs w:val="20"/>
+        </w:rPr>
+        <w:t>, /</w:t>
+      </w:r>
+      <w:proofErr w:type="gramEnd"/>
+      <w:r>
+        <w:rPr>
+          <w:rFonts w:asciiTheme="majorHAnsi" w:eastAsiaTheme="majorHAnsi" w:hAnsiTheme="majorHAnsi"/>
+          <w:szCs w:val="20"/>
+        </w:rPr>
+        <w:t xml:space="preserve"> </w:t>
+      </w:r>
+      <w:r>
+        <w:rPr>
+          <w:rFonts w:asciiTheme="majorHAnsi" w:eastAsiaTheme="majorHAnsi" w:hAnsiTheme="majorHAnsi" w:hint="eastAsia"/>
+          <w:szCs w:val="20"/>
+        </w:rPr>
+        <w:t>기능의 계산기 구현</w:t>
+      </w:r>
+    </w:p>
+    <w:p>
+      <w:pPr>
+        <w:numPr>
+          <w:ilvl w:val="1"/>
+          <w:numId w:val="42"/>
+        </w:numPr>
+        <w:rPr>
+          <w:rFonts w:asciiTheme="majorHAnsi" w:eastAsiaTheme="majorHAnsi" w:hAnsiTheme="majorHAnsi"/>
+          <w:szCs w:val="20"/>
+        </w:rPr>
+      </w:pPr>
+      <w:r>
+        <w:rPr>
+          <w:rFonts w:asciiTheme="majorHAnsi" w:eastAsiaTheme="majorHAnsi" w:hAnsiTheme="majorHAnsi" w:hint="eastAsia"/>
+          <w:szCs w:val="20"/>
+        </w:rPr>
+        <w:t xml:space="preserve">최대 자릿수는 </w:t>
+      </w:r>
+      <w:r>
+        <w:rPr>
+          <w:rFonts w:asciiTheme="majorHAnsi" w:eastAsiaTheme="majorHAnsi" w:hAnsiTheme="majorHAnsi"/>
+          <w:szCs w:val="20"/>
+        </w:rPr>
+        <w:t>16</w:t>
+      </w:r>
+      <w:r>
+        <w:rPr>
+          <w:rFonts w:asciiTheme="majorHAnsi" w:eastAsiaTheme="majorHAnsi" w:hAnsiTheme="majorHAnsi" w:hint="eastAsia"/>
+          <w:szCs w:val="20"/>
+        </w:rPr>
+        <w:t>자리로 제한</w:t>
+      </w:r>
+    </w:p>
+    <w:p>
+      <w:pPr>
+        <w:numPr>
+          <w:ilvl w:val="1"/>
+          <w:numId w:val="42"/>
+        </w:numPr>
+        <w:rPr>
+          <w:rFonts w:asciiTheme="majorHAnsi" w:eastAsiaTheme="majorHAnsi" w:hAnsiTheme="majorHAnsi"/>
+          <w:szCs w:val="20"/>
+        </w:rPr>
+      </w:pPr>
+      <w:r>
+        <w:rPr>
+          <w:rFonts w:asciiTheme="majorHAnsi" w:eastAsiaTheme="majorHAnsi" w:hAnsiTheme="majorHAnsi"/>
+          <w:szCs w:val="20"/>
+        </w:rPr>
+        <w:t>*</w:t>
+      </w:r>
+      <w:proofErr w:type="gramStart"/>
+      <w:r>
+        <w:rPr>
+          <w:rFonts w:asciiTheme="majorHAnsi" w:eastAsiaTheme="majorHAnsi" w:hAnsiTheme="majorHAnsi"/>
+          <w:szCs w:val="20"/>
+        </w:rPr>
+        <w:t>, /</w:t>
+      </w:r>
+      <w:proofErr w:type="gramEnd"/>
+      <w:r>
+        <w:rPr>
+          <w:rFonts w:asciiTheme="majorHAnsi" w:eastAsiaTheme="majorHAnsi" w:hAnsiTheme="majorHAnsi"/>
+          <w:szCs w:val="20"/>
+        </w:rPr>
+        <w:t xml:space="preserve"> </w:t>
+      </w:r>
+      <w:r>
+        <w:rPr>
+          <w:rFonts w:asciiTheme="majorHAnsi" w:eastAsiaTheme="majorHAnsi" w:hAnsiTheme="majorHAnsi" w:hint="eastAsia"/>
+          <w:szCs w:val="20"/>
+        </w:rPr>
+        <w:t>연산은 연속으로 계산 가능</w:t>
+      </w:r>
+    </w:p>
+    <w:p>
+      <w:pPr>
+        <w:numPr>
+          <w:ilvl w:val="1"/>
+          <w:numId w:val="42"/>
+        </w:numPr>
+        <w:rPr>
+          <w:rFonts w:asciiTheme="majorHAnsi" w:eastAsiaTheme="majorHAnsi" w:hAnsiTheme="majorHAnsi"/>
+          <w:szCs w:val="20"/>
+        </w:rPr>
+      </w:pPr>
+      <w:r>
+        <w:rPr>
+          <w:rFonts w:asciiTheme="majorHAnsi" w:eastAsiaTheme="majorHAnsi" w:hAnsiTheme="majorHAnsi"/>
+          <w:szCs w:val="20"/>
+        </w:rPr>
+        <w:t>실</w:t>
+      </w:r>
+      <w:r>
+        <w:rPr>
+          <w:rFonts w:asciiTheme="majorHAnsi" w:eastAsiaTheme="majorHAnsi" w:hAnsiTheme="majorHAnsi" w:hint="eastAsia"/>
+          <w:szCs w:val="20"/>
+        </w:rPr>
+        <w:t>수 표현 가능</w:t>
+      </w:r>
+    </w:p>
+    <w:p>
+      <w:pPr>
+        <w:numPr>
+          <w:ilvl w:val="1"/>
+          <w:numId w:val="42"/>
+        </w:numPr>
+        <w:rPr>
+          <w:rFonts w:asciiTheme="majorHAnsi" w:eastAsiaTheme="majorHAnsi" w:hAnsiTheme="majorHAnsi"/>
+          <w:szCs w:val="20"/>
+        </w:rPr>
+      </w:pPr>
+      <w:r>
+        <w:rPr>
+          <w:rFonts w:asciiTheme="majorHAnsi" w:eastAsiaTheme="majorHAnsi" w:hAnsiTheme="majorHAnsi"/>
+          <w:szCs w:val="20"/>
+        </w:rPr>
+        <w:t>3</w:t>
+      </w:r>
+      <w:r>
+        <w:rPr>
+          <w:rFonts w:asciiTheme="majorHAnsi" w:eastAsiaTheme="majorHAnsi" w:hAnsiTheme="majorHAnsi" w:hint="eastAsia"/>
+          <w:szCs w:val="20"/>
+        </w:rPr>
+        <w:t>자리씩 끊어서 쉼표 표현</w:t>
+      </w:r>
+    </w:p>
+    <w:p>
+      <w:pPr>
+        <w:numPr>
+          <w:ilvl w:val="0"/>
+          <w:numId w:val="42"/>
+        </w:numPr>
+        <w:rPr>
+          <w:rFonts w:asciiTheme="majorHAnsi" w:eastAsiaTheme="majorHAnsi" w:hAnsiTheme="majorHAnsi"/>
+          <w:szCs w:val="20"/>
+        </w:rPr>
+      </w:pPr>
+      <w:r>
+        <w:rPr>
+          <w:rFonts w:asciiTheme="majorHAnsi" w:eastAsiaTheme="majorHAnsi" w:hAnsiTheme="majorHAnsi" w:hint="eastAsia"/>
+          <w:szCs w:val="20"/>
+        </w:rPr>
+        <w:t>기간</w:t>
+      </w:r>
+    </w:p>
+    <w:p>
+      <w:pPr>
+        <w:numPr>
+          <w:ilvl w:val="1"/>
+          <w:numId w:val="42"/>
+        </w:numPr>
+        <w:rPr>
+          <w:rFonts w:asciiTheme="majorHAnsi" w:eastAsiaTheme="majorHAnsi" w:hAnsiTheme="majorHAnsi"/>
+          <w:szCs w:val="20"/>
+        </w:rPr>
+      </w:pPr>
+      <w:r>
+        <w:rPr>
+          <w:rFonts w:asciiTheme="majorHAnsi" w:eastAsiaTheme="majorHAnsi" w:hAnsiTheme="majorHAnsi" w:hint="eastAsia"/>
+          <w:szCs w:val="20"/>
+        </w:rPr>
+        <w:t>2</w:t>
+      </w:r>
+      <w:r>
+        <w:rPr>
+          <w:rFonts w:asciiTheme="majorHAnsi" w:eastAsiaTheme="majorHAnsi" w:hAnsiTheme="majorHAnsi"/>
+          <w:szCs w:val="20"/>
+        </w:rPr>
+        <w:t>023</w:t>
+      </w:r>
+      <w:r>
+        <w:rPr>
+          <w:rFonts w:asciiTheme="majorHAnsi" w:eastAsiaTheme="majorHAnsi" w:hAnsiTheme="majorHAnsi" w:hint="eastAsia"/>
+          <w:szCs w:val="20"/>
+        </w:rPr>
+        <w:t xml:space="preserve">년 </w:t>
+      </w:r>
+      <w:r>
+        <w:rPr>
+          <w:rFonts w:asciiTheme="majorHAnsi" w:eastAsiaTheme="majorHAnsi" w:hAnsiTheme="majorHAnsi"/>
+          <w:szCs w:val="20"/>
+        </w:rPr>
+        <w:t>10</w:t>
+      </w:r>
+      <w:r>
+        <w:rPr>
+          <w:rFonts w:asciiTheme="majorHAnsi" w:eastAsiaTheme="majorHAnsi" w:hAnsiTheme="majorHAnsi" w:hint="eastAsia"/>
+          <w:szCs w:val="20"/>
+        </w:rPr>
+        <w:t xml:space="preserve">월 </w:t>
+      </w:r>
+      <w:r>
+        <w:rPr>
+          <w:rFonts w:asciiTheme="majorHAnsi" w:eastAsiaTheme="majorHAnsi" w:hAnsiTheme="majorHAnsi"/>
+          <w:szCs w:val="20"/>
+        </w:rPr>
+        <w:t>1</w:t>
+      </w:r>
+      <w:r>
+        <w:rPr>
+          <w:rFonts w:asciiTheme="majorHAnsi" w:eastAsiaTheme="majorHAnsi" w:hAnsiTheme="majorHAnsi"/>
+          <w:szCs w:val="20"/>
+        </w:rPr>
+        <w:t>8</w:t>
+      </w:r>
+      <w:r>
+        <w:rPr>
+          <w:rFonts w:asciiTheme="majorHAnsi" w:eastAsiaTheme="majorHAnsi" w:hAnsiTheme="majorHAnsi" w:hint="eastAsia"/>
+          <w:szCs w:val="20"/>
+        </w:rPr>
+        <w:t xml:space="preserve">일 </w:t>
+      </w:r>
+      <w:r>
+        <w:rPr>
+          <w:rFonts w:asciiTheme="majorHAnsi" w:eastAsiaTheme="majorHAnsi" w:hAnsiTheme="majorHAnsi"/>
+          <w:szCs w:val="20"/>
+        </w:rPr>
+        <w:t>11</w:t>
+      </w:r>
+      <w:r>
+        <w:rPr>
+          <w:rFonts w:asciiTheme="majorHAnsi" w:eastAsiaTheme="majorHAnsi" w:hAnsiTheme="majorHAnsi" w:hint="eastAsia"/>
+          <w:szCs w:val="20"/>
+        </w:rPr>
+        <w:t xml:space="preserve">시 </w:t>
+      </w:r>
+      <w:r>
+        <w:rPr>
+          <w:rFonts w:asciiTheme="majorHAnsi" w:eastAsiaTheme="majorHAnsi" w:hAnsiTheme="majorHAnsi"/>
+          <w:szCs w:val="20"/>
+        </w:rPr>
+        <w:t>59</w:t>
+      </w:r>
+      <w:r>
+        <w:rPr>
+          <w:rFonts w:asciiTheme="majorHAnsi" w:eastAsiaTheme="majorHAnsi" w:hAnsiTheme="majorHAnsi" w:hint="eastAsia"/>
+          <w:szCs w:val="20"/>
+        </w:rPr>
+        <w:t xml:space="preserve">분까지 </w:t>
+      </w:r>
+      <w:r>
+        <w:rPr>
+          <w:rFonts w:asciiTheme="majorHAnsi" w:eastAsiaTheme="majorHAnsi" w:hAnsiTheme="majorHAnsi"/>
+          <w:szCs w:val="20"/>
+        </w:rPr>
+        <w:t>Push</w:t>
+      </w:r>
+      <w:r>
+        <w:rPr>
+          <w:rFonts w:asciiTheme="majorHAnsi" w:eastAsiaTheme="majorHAnsi" w:hAnsiTheme="majorHAnsi" w:hint="eastAsia"/>
+          <w:szCs w:val="20"/>
+        </w:rPr>
+        <w:t>된 소스 기반으로 평가</w:t>
+      </w:r>
+    </w:p>
+    <w:p>
+      <w:pPr>
+        <w:numPr>
+          <w:ilvl w:val="0"/>
+          <w:numId w:val="42"/>
+        </w:numPr>
+        <w:rPr>
+          <w:rFonts w:asciiTheme="majorHAnsi" w:eastAsiaTheme="majorHAnsi" w:hAnsiTheme="majorHAnsi"/>
+          <w:szCs w:val="20"/>
+        </w:rPr>
+      </w:pPr>
+      <w:r>
+        <w:rPr>
+          <w:rFonts w:asciiTheme="majorHAnsi" w:eastAsiaTheme="majorHAnsi" w:hAnsiTheme="majorHAnsi" w:hint="eastAsia"/>
+          <w:szCs w:val="20"/>
+        </w:rPr>
+        <w:t>평가</w:t>
+      </w:r>
+    </w:p>
+    <w:p>
+      <w:pPr>
+        <w:numPr>
+          <w:ilvl w:val="1"/>
+          <w:numId w:val="42"/>
+        </w:numPr>
+        <w:rPr>
+          <w:rFonts w:asciiTheme="majorHAnsi" w:eastAsiaTheme="majorHAnsi" w:hAnsiTheme="majorHAnsi"/>
+          <w:szCs w:val="20"/>
+        </w:rPr>
+      </w:pPr>
+      <w:r>
+        <w:rPr>
+          <w:rFonts w:asciiTheme="majorHAnsi" w:eastAsiaTheme="majorHAnsi" w:hAnsiTheme="majorHAnsi" w:hint="eastAsia"/>
+          <w:szCs w:val="20"/>
+        </w:rPr>
+        <w:t>2</w:t>
+      </w:r>
+      <w:r>
+        <w:rPr>
+          <w:rFonts w:asciiTheme="majorHAnsi" w:eastAsiaTheme="majorHAnsi" w:hAnsiTheme="majorHAnsi"/>
+          <w:szCs w:val="20"/>
+        </w:rPr>
+        <w:t>023</w:t>
+      </w:r>
+      <w:r>
+        <w:rPr>
+          <w:rFonts w:asciiTheme="majorHAnsi" w:eastAsiaTheme="majorHAnsi" w:hAnsiTheme="majorHAnsi" w:hint="eastAsia"/>
+          <w:szCs w:val="20"/>
+        </w:rPr>
+        <w:t xml:space="preserve">년 </w:t>
+      </w:r>
+      <w:r>
+        <w:rPr>
+          <w:rFonts w:asciiTheme="majorHAnsi" w:eastAsiaTheme="majorHAnsi" w:hAnsiTheme="majorHAnsi"/>
+          <w:szCs w:val="20"/>
+        </w:rPr>
+        <w:t>10</w:t>
+      </w:r>
+      <w:r>
+        <w:rPr>
+          <w:rFonts w:asciiTheme="majorHAnsi" w:eastAsiaTheme="majorHAnsi" w:hAnsiTheme="majorHAnsi" w:hint="eastAsia"/>
+          <w:szCs w:val="20"/>
+        </w:rPr>
+        <w:t xml:space="preserve">월 </w:t>
+      </w:r>
+      <w:r>
+        <w:rPr>
+          <w:rFonts w:asciiTheme="majorHAnsi" w:eastAsiaTheme="majorHAnsi" w:hAnsiTheme="majorHAnsi" w:hint="eastAsia"/>
+          <w:szCs w:val="20"/>
+        </w:rPr>
+        <w:t>24</w:t>
+      </w:r>
+      <w:bookmarkStart w:id="4" w:name="_GoBack"/>
+      <w:bookmarkEnd w:id="4"/>
+      <w:r>
+        <w:rPr>
+          <w:rFonts w:asciiTheme="majorHAnsi" w:eastAsiaTheme="majorHAnsi" w:hAnsiTheme="majorHAnsi" w:hint="eastAsia"/>
+          <w:szCs w:val="20"/>
+        </w:rPr>
+        <w:t xml:space="preserve">일 </w:t>
+      </w:r>
+      <w:r>
+        <w:rPr>
+          <w:rFonts w:asciiTheme="majorHAnsi" w:eastAsiaTheme="majorHAnsi" w:hAnsiTheme="majorHAnsi"/>
+          <w:szCs w:val="20"/>
+        </w:rPr>
+        <w:t>11</w:t>
+      </w:r>
+      <w:r>
+        <w:rPr>
+          <w:rFonts w:asciiTheme="majorHAnsi" w:eastAsiaTheme="majorHAnsi" w:hAnsiTheme="majorHAnsi" w:hint="eastAsia"/>
+          <w:szCs w:val="20"/>
+        </w:rPr>
+        <w:t xml:space="preserve">시 </w:t>
+      </w:r>
+      <w:r>
+        <w:rPr>
+          <w:rFonts w:asciiTheme="majorHAnsi" w:eastAsiaTheme="majorHAnsi" w:hAnsiTheme="majorHAnsi"/>
+          <w:szCs w:val="20"/>
+        </w:rPr>
+        <w:t>59</w:t>
+      </w:r>
+      <w:r>
+        <w:rPr>
+          <w:rFonts w:asciiTheme="majorHAnsi" w:eastAsiaTheme="majorHAnsi" w:hAnsiTheme="majorHAnsi" w:hint="eastAsia"/>
+          <w:szCs w:val="20"/>
+        </w:rPr>
+        <w:t xml:space="preserve">분까지 </w:t>
+      </w:r>
+      <w:r>
+        <w:rPr>
+          <w:rFonts w:asciiTheme="majorHAnsi" w:eastAsiaTheme="majorHAnsi" w:hAnsiTheme="majorHAnsi" w:hint="eastAsia"/>
+          <w:szCs w:val="20"/>
+        </w:rPr>
+        <w:t>평가 공유</w:t>
+      </w:r>
+    </w:p>
+    <w:p>
+      <w:pPr>
+        <w:rPr>
+          <w:rFonts w:asciiTheme="majorHAnsi" w:eastAsiaTheme="majorHAnsi" w:hAnsiTheme="majorHAnsi" w:hint="eastAsia"/>
+          <w:szCs w:val="20"/>
+        </w:rPr>
+      </w:pPr>
     </w:p>
     <w:sectPr>
       <w:footerReference w:type="even" r:id="rId7"/>
@@ -5643,7 +6182,7 @@
         <v:path o:extrusionok="f" gradientshapeok="t" o:connecttype="rect"/>
         <o:lock v:ext="edit" aspectratio="t"/>
       </v:shapetype>
-      <v:shape id="_x0000_i1027" type="#_x0000_t75" style="width:12.5pt;height:12.5pt" o:bullet="t">
+      <v:shape id="_x0000_i1028" type="#_x0000_t75" style="width:12.5pt;height:12.5pt" o:bullet="t">
         <v:imagedata r:id="rId1" o:title="BD10264_"/>
       </v:shape>
     </w:pict>
@@ -7263,6 +7802,95 @@
     </w:lvl>
   </w:abstractNum>
   <w:abstractNum w:abstractNumId="18" w15:restartNumberingAfterBreak="0">
+    <w:nsid w:val="2BC43FF7"/>
+    <w:multiLevelType w:val="hybridMultilevel"/>
+    <w:tmpl w:val="3806A4EA"/>
+    <w:lvl w:ilvl="0" w:tplc="D4C66CD0">
+      <w:start w:val="1"/>
+      <w:numFmt w:val="decimal"/>
+      <w:lvlText w:val="%1."/>
+      <w:lvlJc w:val="left"/>
+      <w:pPr>
+        <w:ind w:left="760" w:hanging="360"/>
+      </w:pPr>
+      <w:rPr>
+        <w:rFonts w:hint="default"/>
+      </w:rPr>
+    </w:lvl>
+    <w:lvl w:ilvl="1" w:tplc="04090019">
+      <w:start w:val="1"/>
+      <w:numFmt w:val="upperLetter"/>
+      <w:lvlText w:val="%2."/>
+      <w:lvlJc w:val="left"/>
+      <w:pPr>
+        <w:ind w:left="1200" w:hanging="400"/>
+      </w:pPr>
+    </w:lvl>
+    <w:lvl w:ilvl="2" w:tplc="0409001B">
+      <w:start w:val="1"/>
+      <w:numFmt w:val="lowerRoman"/>
+      <w:lvlText w:val="%3."/>
+      <w:lvlJc w:val="right"/>
+      <w:pPr>
+        <w:ind w:left="1600" w:hanging="400"/>
+      </w:pPr>
+    </w:lvl>
+    <w:lvl w:ilvl="3" w:tplc="0409000F">
+      <w:start w:val="1"/>
+      <w:numFmt w:val="decimal"/>
+      <w:lvlText w:val="%4."/>
+      <w:lvlJc w:val="left"/>
+      <w:pPr>
+        <w:ind w:left="2000" w:hanging="400"/>
+      </w:pPr>
+    </w:lvl>
+    <w:lvl w:ilvl="4" w:tplc="04090015">
+      <w:start w:val="1"/>
+      <w:numFmt w:val="ganada"/>
+      <w:lvlText w:val="%5)"/>
+      <w:lvlJc w:val="left"/>
+      <w:pPr>
+        <w:ind w:left="2400" w:hanging="400"/>
+      </w:pPr>
+    </w:lvl>
+    <w:lvl w:ilvl="5" w:tplc="0409001B">
+      <w:start w:val="1"/>
+      <w:numFmt w:val="lowerRoman"/>
+      <w:lvlText w:val="%6."/>
+      <w:lvlJc w:val="right"/>
+      <w:pPr>
+        <w:ind w:left="2800" w:hanging="400"/>
+      </w:pPr>
+    </w:lvl>
+    <w:lvl w:ilvl="6" w:tplc="0409000F">
+      <w:start w:val="1"/>
+      <w:numFmt w:val="decimal"/>
+      <w:lvlText w:val="%7."/>
+      <w:lvlJc w:val="left"/>
+      <w:pPr>
+        <w:ind w:left="3200" w:hanging="400"/>
+      </w:pPr>
+    </w:lvl>
+    <w:lvl w:ilvl="7" w:tplc="04090019">
+      <w:start w:val="1"/>
+      <w:numFmt w:val="upperLetter"/>
+      <w:lvlText w:val="%8."/>
+      <w:lvlJc w:val="left"/>
+      <w:pPr>
+        <w:ind w:left="3600" w:hanging="400"/>
+      </w:pPr>
+    </w:lvl>
+    <w:lvl w:ilvl="8" w:tplc="0409001B" w:tentative="1">
+      <w:start w:val="1"/>
+      <w:numFmt w:val="lowerRoman"/>
+      <w:lvlText w:val="%9."/>
+      <w:lvlJc w:val="right"/>
+      <w:pPr>
+        <w:ind w:left="4000" w:hanging="400"/>
+      </w:pPr>
+    </w:lvl>
+  </w:abstractNum>
+  <w:abstractNum w:abstractNumId="19" w15:restartNumberingAfterBreak="0">
     <w:nsid w:val="2E5126B1"/>
     <w:multiLevelType w:val="hybridMultilevel"/>
     <w:tmpl w:val="3806A4EA"/>
@@ -7351,7 +7979,7 @@
       </w:pPr>
     </w:lvl>
   </w:abstractNum>
-  <w:abstractNum w:abstractNumId="19" w15:restartNumberingAfterBreak="0">
+  <w:abstractNum w:abstractNumId="20" w15:restartNumberingAfterBreak="0">
     <w:nsid w:val="2E7E5C83"/>
     <w:multiLevelType w:val="hybridMultilevel"/>
     <w:tmpl w:val="3806A4EA"/>
@@ -7440,7 +8068,7 @@
       </w:pPr>
     </w:lvl>
   </w:abstractNum>
-  <w:abstractNum w:abstractNumId="20" w15:restartNumberingAfterBreak="0">
+  <w:abstractNum w:abstractNumId="21" w15:restartNumberingAfterBreak="0">
     <w:nsid w:val="2FA918FD"/>
     <w:multiLevelType w:val="hybridMultilevel"/>
     <w:tmpl w:val="989AAFFC"/>
@@ -7526,7 +8154,7 @@
       </w:pPr>
     </w:lvl>
   </w:abstractNum>
-  <w:abstractNum w:abstractNumId="21" w15:restartNumberingAfterBreak="0">
+  <w:abstractNum w:abstractNumId="22" w15:restartNumberingAfterBreak="0">
     <w:nsid w:val="34A60CC8"/>
     <w:multiLevelType w:val="hybridMultilevel"/>
     <w:tmpl w:val="D5384D1E"/>
@@ -7672,7 +8300,7 @@
       </w:rPr>
     </w:lvl>
   </w:abstractNum>
-  <w:abstractNum w:abstractNumId="22" w15:restartNumberingAfterBreak="0">
+  <w:abstractNum w:abstractNumId="23" w15:restartNumberingAfterBreak="0">
     <w:nsid w:val="362F7690"/>
     <w:multiLevelType w:val="hybridMultilevel"/>
     <w:tmpl w:val="657A8616"/>
@@ -7758,7 +8386,7 @@
       </w:pPr>
     </w:lvl>
   </w:abstractNum>
-  <w:abstractNum w:abstractNumId="23" w15:restartNumberingAfterBreak="0">
+  <w:abstractNum w:abstractNumId="24" w15:restartNumberingAfterBreak="0">
     <w:nsid w:val="3CA9612D"/>
     <w:multiLevelType w:val="hybridMultilevel"/>
     <w:tmpl w:val="3806A4EA"/>
@@ -7847,7 +8475,7 @@
       </w:pPr>
     </w:lvl>
   </w:abstractNum>
-  <w:abstractNum w:abstractNumId="24" w15:restartNumberingAfterBreak="0">
+  <w:abstractNum w:abstractNumId="25" w15:restartNumberingAfterBreak="0">
     <w:nsid w:val="404729D6"/>
     <w:multiLevelType w:val="hybridMultilevel"/>
     <w:tmpl w:val="6414E7EA"/>
@@ -7936,7 +8564,7 @@
       </w:pPr>
     </w:lvl>
   </w:abstractNum>
-  <w:abstractNum w:abstractNumId="25" w15:restartNumberingAfterBreak="0">
+  <w:abstractNum w:abstractNumId="26" w15:restartNumberingAfterBreak="0">
     <w:nsid w:val="4DBD0C63"/>
     <w:multiLevelType w:val="hybridMultilevel"/>
     <w:tmpl w:val="3806A4EA"/>
@@ -8025,7 +8653,7 @@
       </w:pPr>
     </w:lvl>
   </w:abstractNum>
-  <w:abstractNum w:abstractNumId="26" w15:restartNumberingAfterBreak="0">
+  <w:abstractNum w:abstractNumId="27" w15:restartNumberingAfterBreak="0">
     <w:nsid w:val="500053B0"/>
     <w:multiLevelType w:val="hybridMultilevel"/>
     <w:tmpl w:val="3806A4EA"/>
@@ -8114,7 +8742,7 @@
       </w:pPr>
     </w:lvl>
   </w:abstractNum>
-  <w:abstractNum w:abstractNumId="27" w15:restartNumberingAfterBreak="0">
+  <w:abstractNum w:abstractNumId="28" w15:restartNumberingAfterBreak="0">
     <w:nsid w:val="56566738"/>
     <w:multiLevelType w:val="hybridMultilevel"/>
     <w:tmpl w:val="3806A4EA"/>
@@ -8203,7 +8831,7 @@
       </w:pPr>
     </w:lvl>
   </w:abstractNum>
-  <w:abstractNum w:abstractNumId="28" w15:restartNumberingAfterBreak="0">
+  <w:abstractNum w:abstractNumId="29" w15:restartNumberingAfterBreak="0">
     <w:nsid w:val="5D431109"/>
     <w:multiLevelType w:val="hybridMultilevel"/>
     <w:tmpl w:val="3806A4EA"/>
@@ -8292,7 +8920,7 @@
       </w:pPr>
     </w:lvl>
   </w:abstractNum>
-  <w:abstractNum w:abstractNumId="29" w15:restartNumberingAfterBreak="0">
+  <w:abstractNum w:abstractNumId="30" w15:restartNumberingAfterBreak="0">
     <w:nsid w:val="609C1731"/>
     <w:multiLevelType w:val="hybridMultilevel"/>
     <w:tmpl w:val="3806A4EA"/>
@@ -8381,7 +9009,7 @@
       </w:pPr>
     </w:lvl>
   </w:abstractNum>
-  <w:abstractNum w:abstractNumId="30" w15:restartNumberingAfterBreak="0">
+  <w:abstractNum w:abstractNumId="31" w15:restartNumberingAfterBreak="0">
     <w:nsid w:val="60F54F68"/>
     <w:multiLevelType w:val="hybridMultilevel"/>
     <w:tmpl w:val="35B02472"/>
@@ -8467,7 +9095,7 @@
       </w:pPr>
     </w:lvl>
   </w:abstractNum>
-  <w:abstractNum w:abstractNumId="31" w15:restartNumberingAfterBreak="0">
+  <w:abstractNum w:abstractNumId="32" w15:restartNumberingAfterBreak="0">
     <w:nsid w:val="62A92CDF"/>
     <w:multiLevelType w:val="hybridMultilevel"/>
     <w:tmpl w:val="541E91C2"/>
@@ -8553,7 +9181,7 @@
       </w:pPr>
     </w:lvl>
   </w:abstractNum>
-  <w:abstractNum w:abstractNumId="32" w15:restartNumberingAfterBreak="0">
+  <w:abstractNum w:abstractNumId="33" w15:restartNumberingAfterBreak="0">
     <w:nsid w:val="68316594"/>
     <w:multiLevelType w:val="hybridMultilevel"/>
     <w:tmpl w:val="80108902"/>
@@ -8642,7 +9270,7 @@
       </w:pPr>
     </w:lvl>
   </w:abstractNum>
-  <w:abstractNum w:abstractNumId="33" w15:restartNumberingAfterBreak="0">
+  <w:abstractNum w:abstractNumId="34" w15:restartNumberingAfterBreak="0">
     <w:nsid w:val="69855BC8"/>
     <w:multiLevelType w:val="hybridMultilevel"/>
     <w:tmpl w:val="3806A4EA"/>
@@ -8731,7 +9359,7 @@
       </w:pPr>
     </w:lvl>
   </w:abstractNum>
-  <w:abstractNum w:abstractNumId="34" w15:restartNumberingAfterBreak="0">
+  <w:abstractNum w:abstractNumId="35" w15:restartNumberingAfterBreak="0">
     <w:nsid w:val="6CD334DD"/>
     <w:multiLevelType w:val="hybridMultilevel"/>
     <w:tmpl w:val="3806A4EA"/>
@@ -8820,7 +9448,7 @@
       </w:pPr>
     </w:lvl>
   </w:abstractNum>
-  <w:abstractNum w:abstractNumId="35" w15:restartNumberingAfterBreak="0">
+  <w:abstractNum w:abstractNumId="36" w15:restartNumberingAfterBreak="0">
     <w:nsid w:val="6CFC4997"/>
     <w:multiLevelType w:val="hybridMultilevel"/>
     <w:tmpl w:val="BD867402"/>
@@ -8909,7 +9537,7 @@
       </w:pPr>
     </w:lvl>
   </w:abstractNum>
-  <w:abstractNum w:abstractNumId="36" w15:restartNumberingAfterBreak="0">
+  <w:abstractNum w:abstractNumId="37" w15:restartNumberingAfterBreak="0">
     <w:nsid w:val="70605F8C"/>
     <w:multiLevelType w:val="hybridMultilevel"/>
     <w:tmpl w:val="3806A4EA"/>
@@ -8998,7 +9626,7 @@
       </w:pPr>
     </w:lvl>
   </w:abstractNum>
-  <w:abstractNum w:abstractNumId="37" w15:restartNumberingAfterBreak="0">
+  <w:abstractNum w:abstractNumId="38" w15:restartNumberingAfterBreak="0">
     <w:nsid w:val="71E6472B"/>
     <w:multiLevelType w:val="multilevel"/>
     <w:tmpl w:val="BF34E410"/>
@@ -9142,7 +9770,7 @@
       </w:rPr>
     </w:lvl>
   </w:abstractNum>
-  <w:abstractNum w:abstractNumId="38" w15:restartNumberingAfterBreak="0">
+  <w:abstractNum w:abstractNumId="39" w15:restartNumberingAfterBreak="0">
     <w:nsid w:val="71E81EC2"/>
     <w:multiLevelType w:val="hybridMultilevel"/>
     <w:tmpl w:val="80108902"/>
@@ -9231,7 +9859,7 @@
       </w:pPr>
     </w:lvl>
   </w:abstractNum>
-  <w:abstractNum w:abstractNumId="39" w15:restartNumberingAfterBreak="0">
+  <w:abstractNum w:abstractNumId="40" w15:restartNumberingAfterBreak="0">
     <w:nsid w:val="7DD658C9"/>
     <w:multiLevelType w:val="hybridMultilevel"/>
     <w:tmpl w:val="3806A4EA"/>
@@ -9320,7 +9948,7 @@
       </w:pPr>
     </w:lvl>
   </w:abstractNum>
-  <w:abstractNum w:abstractNumId="40" w15:restartNumberingAfterBreak="0">
+  <w:abstractNum w:abstractNumId="41" w15:restartNumberingAfterBreak="0">
     <w:nsid w:val="7F652B57"/>
     <w:multiLevelType w:val="hybridMultilevel"/>
     <w:tmpl w:val="E82EB74E"/>
@@ -9407,10 +10035,10 @@
     </w:lvl>
   </w:abstractNum>
   <w:num w:numId="1">
-    <w:abstractNumId w:val="21"/>
+    <w:abstractNumId w:val="22"/>
   </w:num>
   <w:num w:numId="2">
-    <w:abstractNumId w:val="37"/>
+    <w:abstractNumId w:val="38"/>
   </w:num>
   <w:num w:numId="3">
     <w:abstractNumId w:val="0"/>
@@ -9425,19 +10053,19 @@
     <w:abstractNumId w:val="13"/>
   </w:num>
   <w:num w:numId="7">
-    <w:abstractNumId w:val="18"/>
+    <w:abstractNumId w:val="19"/>
   </w:num>
   <w:num w:numId="8">
     <w:abstractNumId w:val="2"/>
   </w:num>
   <w:num w:numId="9">
-    <w:abstractNumId w:val="26"/>
+    <w:abstractNumId w:val="27"/>
   </w:num>
   <w:num w:numId="10">
     <w:abstractNumId w:val="11"/>
   </w:num>
   <w:num w:numId="11">
-    <w:abstractNumId w:val="19"/>
+    <w:abstractNumId w:val="20"/>
   </w:num>
   <w:num w:numId="12">
     <w:abstractNumId w:val="15"/>
@@ -9452,13 +10080,13 @@
     <w:abstractNumId w:val="9"/>
   </w:num>
   <w:num w:numId="16">
-    <w:abstractNumId w:val="35"/>
+    <w:abstractNumId w:val="36"/>
   </w:num>
   <w:num w:numId="17">
     <w:abstractNumId w:val="10"/>
   </w:num>
   <w:num w:numId="18">
-    <w:abstractNumId w:val="29"/>
+    <w:abstractNumId w:val="30"/>
   </w:num>
   <w:num w:numId="19">
     <w:abstractNumId w:val="4"/>
@@ -9470,16 +10098,16 @@
     <w:abstractNumId w:val="1"/>
   </w:num>
   <w:num w:numId="22">
+    <w:abstractNumId w:val="24"/>
+  </w:num>
+  <w:num w:numId="23">
     <w:abstractNumId w:val="23"/>
   </w:num>
-  <w:num w:numId="23">
-    <w:abstractNumId w:val="22"/>
-  </w:num>
   <w:num w:numId="24">
-    <w:abstractNumId w:val="34"/>
+    <w:abstractNumId w:val="35"/>
   </w:num>
   <w:num w:numId="25">
-    <w:abstractNumId w:val="32"/>
+    <w:abstractNumId w:val="33"/>
   </w:num>
   <w:num w:numId="26">
     <w:abstractNumId w:val="12"/>
@@ -9488,46 +10116,49 @@
     <w:abstractNumId w:val="7"/>
   </w:num>
   <w:num w:numId="28">
-    <w:abstractNumId w:val="40"/>
+    <w:abstractNumId w:val="41"/>
   </w:num>
   <w:num w:numId="29">
     <w:abstractNumId w:val="14"/>
   </w:num>
   <w:num w:numId="30">
-    <w:abstractNumId w:val="25"/>
+    <w:abstractNumId w:val="26"/>
   </w:num>
   <w:num w:numId="31">
-    <w:abstractNumId w:val="30"/>
+    <w:abstractNumId w:val="31"/>
   </w:num>
   <w:num w:numId="32">
-    <w:abstractNumId w:val="31"/>
+    <w:abstractNumId w:val="32"/>
   </w:num>
   <w:num w:numId="33">
     <w:abstractNumId w:val="16"/>
   </w:num>
   <w:num w:numId="34">
-    <w:abstractNumId w:val="20"/>
+    <w:abstractNumId w:val="21"/>
   </w:num>
   <w:num w:numId="35">
-    <w:abstractNumId w:val="27"/>
+    <w:abstractNumId w:val="28"/>
   </w:num>
   <w:num w:numId="36">
-    <w:abstractNumId w:val="24"/>
+    <w:abstractNumId w:val="25"/>
   </w:num>
   <w:num w:numId="37">
-    <w:abstractNumId w:val="33"/>
+    <w:abstractNumId w:val="34"/>
   </w:num>
   <w:num w:numId="38">
-    <w:abstractNumId w:val="28"/>
+    <w:abstractNumId w:val="29"/>
   </w:num>
   <w:num w:numId="39">
-    <w:abstractNumId w:val="38"/>
+    <w:abstractNumId w:val="39"/>
   </w:num>
   <w:num w:numId="40">
-    <w:abstractNumId w:val="36"/>
+    <w:abstractNumId w:val="37"/>
   </w:num>
   <w:num w:numId="41">
-    <w:abstractNumId w:val="39"/>
+    <w:abstractNumId w:val="40"/>
+  </w:num>
+  <w:num w:numId="42">
+    <w:abstractNumId w:val="18"/>
   </w:num>
   <w:numIdMacAtCleanup w:val="12"/>
 </w:numbering>

</xml_diff>

<commit_message>
1. Calculator 1 week report 평가표 추가
</commit_message>
<xml_diff>
--- a/OneNB_DevPromoteProject2013_Calculator_1/Report/DevPromoteProject.docx
+++ b/OneNB_DevPromoteProject2013_Calculator_1/Report/DevPromoteProject.docx
@@ -196,7 +196,7 @@
               </wp:anchor>
             </w:drawing>
           </mc:Choice>
-          <mc:Fallback xmlns:w16sdtdh="http://schemas.microsoft.com/office/word/2020/wordml/sdtdatahash" xmlns:w16="http://schemas.microsoft.com/office/word/2018/wordml" xmlns:w16cex="http://schemas.microsoft.com/office/word/2018/wordml/cex">
+          <mc:Fallback xmlns:w16cex="http://schemas.microsoft.com/office/word/2018/wordml/cex" xmlns:w16="http://schemas.microsoft.com/office/word/2018/wordml" xmlns:w16sdtdh="http://schemas.microsoft.com/office/word/2020/wordml/sdtdatahash">
             <w:pict>
               <v:line w14:anchorId="5706A2FC" id="Line 2" o:spid="_x0000_s1026" style="position:absolute;left:0;text-align:left;flip:x;z-index:251656704;visibility:visible;mso-wrap-style:square;mso-width-percent:0;mso-height-percent:0;mso-wrap-distance-left:9pt;mso-wrap-distance-top:0;mso-wrap-distance-right:9pt;mso-wrap-distance-bottom:0;mso-position-horizontal:absolute;mso-position-horizontal-relative:text;mso-position-vertical:absolute;mso-position-vertical-relative:text;mso-width-percent:0;mso-height-percent:0;mso-width-relative:page;mso-height-relative:page" from="0,6.6pt" to="453.55pt,6.6pt" o:gfxdata="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" strokecolor="silver" strokeweight="6pt"/>
             </w:pict>
@@ -301,7 +301,7 @@
               </wp:anchor>
             </w:drawing>
           </mc:Choice>
-          <mc:Fallback xmlns:w16sdtdh="http://schemas.microsoft.com/office/word/2020/wordml/sdtdatahash" xmlns:w16="http://schemas.microsoft.com/office/word/2018/wordml" xmlns:w16cex="http://schemas.microsoft.com/office/word/2018/wordml/cex">
+          <mc:Fallback xmlns:w16cex="http://schemas.microsoft.com/office/word/2018/wordml/cex" xmlns:w16="http://schemas.microsoft.com/office/word/2018/wordml" xmlns:w16sdtdh="http://schemas.microsoft.com/office/word/2020/wordml/sdtdatahash">
             <w:pict>
               <v:line w14:anchorId="5CFA8C1D" id="Line 3" o:spid="_x0000_s1026" style="position:absolute;left:0;text-align:left;flip:x;z-index:251657728;visibility:visible;mso-wrap-style:square;mso-width-percent:0;mso-height-percent:0;mso-wrap-distance-left:9pt;mso-wrap-distance-top:0;mso-wrap-distance-right:9pt;mso-wrap-distance-bottom:0;mso-position-horizontal:absolute;mso-position-horizontal-relative:text;mso-position-vertical:absolute;mso-position-vertical-relative:text;mso-width-percent:0;mso-height-percent:0;mso-width-relative:page;mso-height-relative:page" from="0,9.4pt" to="453.55pt,9.4pt" o:gfxdata="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" strokecolor="#05365d" strokeweight="6pt"/>
             </w:pict>
@@ -679,21 +679,12 @@
             </w:r>
             <w:r>
               <w:rPr>
-                <w:rFonts w:asciiTheme="majorHAnsi" w:eastAsiaTheme="majorHAnsi" w:hAnsiTheme="majorHAnsi"/>
-                <w:b/>
-                <w:sz w:val="16"/>
-                <w:szCs w:val="16"/>
-              </w:rPr>
-              <w:t>0</w:t>
-            </w:r>
-            <w:r>
-              <w:rPr>
-                <w:rFonts w:asciiTheme="majorHAnsi" w:eastAsiaTheme="majorHAnsi" w:hAnsiTheme="majorHAnsi"/>
-                <w:b/>
-                <w:sz w:val="16"/>
-                <w:szCs w:val="16"/>
-              </w:rPr>
-              <w:t>4</w:t>
+                <w:rFonts w:asciiTheme="majorHAnsi" w:eastAsiaTheme="majorHAnsi" w:hAnsiTheme="majorHAnsi" w:hint="eastAsia"/>
+                <w:b/>
+                <w:sz w:val="16"/>
+                <w:szCs w:val="16"/>
+              </w:rPr>
+              <w:t>17</w:t>
             </w:r>
           </w:p>
         </w:tc>
@@ -784,13 +775,13 @@
             </w:r>
             <w:r>
               <w:rPr>
-                <w:rFonts w:asciiTheme="majorHAnsi" w:eastAsiaTheme="majorHAnsi" w:hAnsiTheme="majorHAnsi"/>
+                <w:rFonts w:asciiTheme="majorHAnsi" w:eastAsiaTheme="majorHAnsi" w:hAnsiTheme="majorHAnsi" w:hint="eastAsia"/>
                 <w:b/>
                 <w:sz w:val="16"/>
                 <w:szCs w:val="16"/>
                 <w:lang w:eastAsia="ko-KR"/>
               </w:rPr>
-              <w:t>1</w:t>
+              <w:t>3</w:t>
             </w:r>
           </w:p>
         </w:tc>
@@ -1162,7 +1153,7 @@
               </wp:anchor>
             </w:drawing>
           </mc:Choice>
-          <mc:Fallback xmlns:w16sdtdh="http://schemas.microsoft.com/office/word/2020/wordml/sdtdatahash" xmlns:w16="http://schemas.microsoft.com/office/word/2018/wordml" xmlns:w16cex="http://schemas.microsoft.com/office/word/2018/wordml/cex">
+          <mc:Fallback xmlns:w16cex="http://schemas.microsoft.com/office/word/2018/wordml/cex" xmlns:w16="http://schemas.microsoft.com/office/word/2018/wordml" xmlns:w16sdtdh="http://schemas.microsoft.com/office/word/2020/wordml/sdtdatahash">
             <w:pict>
               <v:line w14:anchorId="08BF3C3E" id="Line 2536" o:spid="_x0000_s1026" style="position:absolute;left:0;text-align:left;flip:x;z-index:251658752;visibility:visible;mso-wrap-style:square;mso-width-percent:0;mso-height-percent:0;mso-wrap-distance-left:9pt;mso-wrap-distance-top:0;mso-wrap-distance-right:9pt;mso-wrap-distance-bottom:0;mso-position-horizontal:absolute;mso-position-horizontal-relative:text;mso-position-vertical:absolute;mso-position-vertical-relative:text;mso-width-percent:0;mso-height-percent:0;mso-width-relative:page;mso-height-relative:page" from="192.95pt,32.25pt" to="250.1pt,32.25pt" o:gfxdata="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" strokecolor="#05365d" strokeweight="1.5pt"/>
             </w:pict>
@@ -1932,27 +1923,7 @@
                 <w:szCs w:val="16"/>
                 <w:lang w:val="en-AU"/>
               </w:rPr>
-              <w:t>Calculator report 1.</w:t>
-            </w:r>
-            <w:r>
-              <w:rPr>
-                <w:rFonts w:asciiTheme="majorHAnsi" w:eastAsiaTheme="majorHAnsi" w:hAnsiTheme="majorHAnsi"/>
-                <w:b/>
-                <w:sz w:val="16"/>
-                <w:szCs w:val="16"/>
-                <w:lang w:val="en-AU"/>
-              </w:rPr>
-              <w:t>2</w:t>
-            </w:r>
-            <w:r>
-              <w:rPr>
-                <w:rFonts w:asciiTheme="majorHAnsi" w:eastAsiaTheme="majorHAnsi" w:hAnsiTheme="majorHAnsi"/>
-                <w:b/>
-                <w:sz w:val="16"/>
-                <w:szCs w:val="16"/>
-                <w:lang w:val="en-AU"/>
-              </w:rPr>
-              <w:t xml:space="preserve"> </w:t>
+              <w:t xml:space="preserve">Calculator report 1.2 </w:t>
             </w:r>
             <w:r>
               <w:rPr>
@@ -1994,6 +1965,15 @@
                 <w:szCs w:val="16"/>
               </w:rPr>
             </w:pPr>
+            <w:r>
+              <w:rPr>
+                <w:rFonts w:asciiTheme="majorHAnsi" w:eastAsiaTheme="majorHAnsi" w:hAnsiTheme="majorHAnsi" w:hint="eastAsia"/>
+                <w:b/>
+                <w:sz w:val="16"/>
+                <w:szCs w:val="16"/>
+              </w:rPr>
+              <w:t>1.3</w:t>
+            </w:r>
           </w:p>
         </w:tc>
         <w:tc>
@@ -2018,6 +1998,15 @@
                 <w:szCs w:val="16"/>
               </w:rPr>
             </w:pPr>
+            <w:r>
+              <w:rPr>
+                <w:rFonts w:asciiTheme="majorHAnsi" w:eastAsiaTheme="majorHAnsi" w:hAnsiTheme="majorHAnsi" w:hint="eastAsia"/>
+                <w:b/>
+                <w:sz w:val="16"/>
+                <w:szCs w:val="16"/>
+              </w:rPr>
+              <w:t>2023-10-17</w:t>
+            </w:r>
           </w:p>
         </w:tc>
         <w:tc>
@@ -2042,6 +2031,17 @@
                 <w:szCs w:val="16"/>
               </w:rPr>
             </w:pPr>
+            <w:proofErr w:type="spellStart"/>
+            <w:r>
+              <w:rPr>
+                <w:rFonts w:asciiTheme="majorHAnsi" w:eastAsiaTheme="majorHAnsi" w:hAnsiTheme="majorHAnsi" w:hint="eastAsia"/>
+                <w:b/>
+                <w:sz w:val="16"/>
+                <w:szCs w:val="16"/>
+              </w:rPr>
+              <w:t>하현철</w:t>
+            </w:r>
+            <w:proofErr w:type="spellEnd"/>
           </w:p>
         </w:tc>
         <w:tc>
@@ -2066,6 +2066,36 @@
                 <w:lang w:val="en-AU"/>
               </w:rPr>
             </w:pPr>
+            <w:r>
+              <w:rPr>
+                <w:rFonts w:asciiTheme="majorHAnsi" w:eastAsiaTheme="majorHAnsi" w:hAnsiTheme="majorHAnsi"/>
+                <w:b/>
+                <w:sz w:val="16"/>
+                <w:szCs w:val="16"/>
+                <w:lang w:val="en-AU"/>
+              </w:rPr>
+              <w:t xml:space="preserve">Calculator report 1.1 </w:t>
+            </w:r>
+            <w:r>
+              <w:rPr>
+                <w:rFonts w:asciiTheme="majorHAnsi" w:eastAsiaTheme="majorHAnsi" w:hAnsiTheme="majorHAnsi" w:hint="eastAsia"/>
+                <w:b/>
+                <w:sz w:val="16"/>
+                <w:szCs w:val="16"/>
+                <w:lang w:val="en-AU"/>
+              </w:rPr>
+              <w:t xml:space="preserve">평가표 </w:t>
+            </w:r>
+            <w:r>
+              <w:rPr>
+                <w:rFonts w:asciiTheme="majorHAnsi" w:eastAsiaTheme="majorHAnsi" w:hAnsiTheme="majorHAnsi" w:hint="eastAsia"/>
+                <w:b/>
+                <w:sz w:val="16"/>
+                <w:szCs w:val="16"/>
+                <w:lang w:val="en-AU"/>
+              </w:rPr>
+              <w:t>추가</w:t>
+            </w:r>
           </w:p>
         </w:tc>
       </w:tr>
@@ -4038,7 +4068,7 @@
         </w:rPr>
         <w:fldChar w:fldCharType="separate"/>
       </w:r>
-      <w:hyperlink w:anchor="_Toc147335631" w:history="1">
+      <w:hyperlink w:anchor="_Toc148449557" w:history="1">
         <w:r>
           <w:rPr>
             <w:rStyle w:val="a7"/>
@@ -4084,7 +4114,7 @@
             <w:noProof/>
             <w:webHidden/>
           </w:rPr>
-          <w:instrText xml:space="preserve"> PAGEREF _Toc147335631 \h </w:instrText>
+          <w:instrText xml:space="preserve"> PAGEREF _Toc148449557 \h </w:instrText>
         </w:r>
         <w:r>
           <w:rPr>
@@ -4130,7 +4160,7 @@
           <w:szCs w:val="22"/>
         </w:rPr>
       </w:pPr>
-      <w:hyperlink w:anchor="_Toc147335632" w:history="1">
+      <w:hyperlink w:anchor="_Toc148449558" w:history="1">
         <w:r>
           <w:rPr>
             <w:rStyle w:val="a7"/>
@@ -4176,7 +4206,7 @@
             <w:noProof/>
             <w:webHidden/>
           </w:rPr>
-          <w:instrText xml:space="preserve"> PAGEREF _Toc147335632 \h </w:instrText>
+          <w:instrText xml:space="preserve"> PAGEREF _Toc148449558 \h </w:instrText>
         </w:r>
         <w:r>
           <w:rPr>
@@ -4222,7 +4252,7 @@
           <w:szCs w:val="22"/>
         </w:rPr>
       </w:pPr>
-      <w:hyperlink w:anchor="_Toc147335633" w:history="1">
+      <w:hyperlink w:anchor="_Toc148449559" w:history="1">
         <w:r>
           <w:rPr>
             <w:rStyle w:val="a7"/>
@@ -4268,7 +4298,7 @@
             <w:noProof/>
             <w:webHidden/>
           </w:rPr>
-          <w:instrText xml:space="preserve"> PAGEREF _Toc147335633 \h </w:instrText>
+          <w:instrText xml:space="preserve"> PAGEREF _Toc148449559 \h </w:instrText>
         </w:r>
         <w:r>
           <w:rPr>
@@ -4304,6 +4334,98 @@
         <w:pStyle w:val="11"/>
         <w:tabs>
           <w:tab w:val="left" w:pos="400"/>
+          <w:tab w:val="right" w:leader="dot" w:pos="8994"/>
+        </w:tabs>
+        <w:rPr>
+          <w:rFonts w:asciiTheme="minorHAnsi" w:eastAsiaTheme="minorEastAsia" w:hAnsiTheme="minorHAnsi" w:cstheme="minorBidi"/>
+          <w:bCs w:val="0"/>
+          <w:noProof/>
+          <w:kern w:val="2"/>
+          <w:szCs w:val="22"/>
+        </w:rPr>
+      </w:pPr>
+      <w:hyperlink w:anchor="_Toc148449560" w:history="1">
+        <w:r>
+          <w:rPr>
+            <w:rStyle w:val="a7"/>
+            <w:rFonts w:asciiTheme="majorHAnsi" w:eastAsiaTheme="majorHAnsi" w:hAnsiTheme="majorHAnsi"/>
+            <w:noProof/>
+          </w:rPr>
+          <w:t>4</w:t>
+        </w:r>
+        <w:r>
+          <w:rPr>
+            <w:rFonts w:asciiTheme="minorHAnsi" w:eastAsiaTheme="minorEastAsia" w:hAnsiTheme="minorHAnsi" w:cstheme="minorBidi"/>
+            <w:bCs w:val="0"/>
+            <w:noProof/>
+            <w:kern w:val="2"/>
+            <w:szCs w:val="22"/>
+          </w:rPr>
+          <w:tab/>
+        </w:r>
+        <w:r>
+          <w:rPr>
+            <w:rStyle w:val="a7"/>
+            <w:rFonts w:asciiTheme="majorHAnsi" w:eastAsiaTheme="majorHAnsi" w:hAnsiTheme="majorHAnsi"/>
+            <w:noProof/>
+          </w:rPr>
+          <w:t>Calculator #2</w:t>
+        </w:r>
+        <w:r>
+          <w:rPr>
+            <w:noProof/>
+            <w:webHidden/>
+          </w:rPr>
+          <w:tab/>
+        </w:r>
+        <w:r>
+          <w:rPr>
+            <w:noProof/>
+            <w:webHidden/>
+          </w:rPr>
+          <w:fldChar w:fldCharType="begin"/>
+        </w:r>
+        <w:r>
+          <w:rPr>
+            <w:noProof/>
+            <w:webHidden/>
+          </w:rPr>
+          <w:instrText xml:space="preserve"> PAGEREF _Toc148449560 \h </w:instrText>
+        </w:r>
+        <w:r>
+          <w:rPr>
+            <w:noProof/>
+            <w:webHidden/>
+          </w:rPr>
+        </w:r>
+        <w:r>
+          <w:rPr>
+            <w:noProof/>
+            <w:webHidden/>
+          </w:rPr>
+          <w:fldChar w:fldCharType="separate"/>
+        </w:r>
+        <w:r>
+          <w:rPr>
+            <w:noProof/>
+            <w:webHidden/>
+          </w:rPr>
+          <w:t>7</w:t>
+        </w:r>
+        <w:r>
+          <w:rPr>
+            <w:noProof/>
+            <w:webHidden/>
+          </w:rPr>
+          <w:fldChar w:fldCharType="end"/>
+        </w:r>
+      </w:hyperlink>
+    </w:p>
+    <w:p>
+      <w:pPr>
+        <w:pStyle w:val="11"/>
+        <w:tabs>
+          <w:tab w:val="left" w:pos="400"/>
           <w:tab w:val="right" w:leader="dot" w:pos="8991"/>
         </w:tabs>
         <w:rPr>
@@ -4334,7 +4456,7 @@
           <w:rFonts w:asciiTheme="majorHAnsi" w:eastAsiaTheme="majorHAnsi" w:hAnsiTheme="majorHAnsi"/>
         </w:rPr>
       </w:pPr>
-      <w:bookmarkStart w:id="0" w:name="_Toc147335631"/>
+      <w:bookmarkStart w:id="0" w:name="_Toc148449557"/>
       <w:r>
         <w:rPr>
           <w:rFonts w:asciiTheme="majorHAnsi" w:eastAsiaTheme="majorHAnsi" w:hAnsiTheme="majorHAnsi" w:hint="eastAsia"/>
@@ -4446,8 +4568,8 @@
           <w:rFonts w:asciiTheme="majorHAnsi" w:eastAsiaTheme="majorHAnsi" w:hAnsiTheme="majorHAnsi"/>
         </w:rPr>
       </w:pPr>
-      <w:bookmarkStart w:id="1" w:name="_Toc147335632"/>
-      <w:bookmarkStart w:id="2" w:name="OLE_LINK22"/>
+      <w:bookmarkStart w:id="1" w:name="OLE_LINK22"/>
+      <w:bookmarkStart w:id="2" w:name="_Toc148449558"/>
       <w:r>
         <w:rPr>
           <w:rFonts w:asciiTheme="majorHAnsi" w:eastAsiaTheme="majorHAnsi" w:hAnsiTheme="majorHAnsi" w:hint="eastAsia"/>
@@ -4467,7 +4589,7 @@
         </w:rPr>
         <w:t>Address</w:t>
       </w:r>
-      <w:bookmarkEnd w:id="1"/>
+      <w:bookmarkEnd w:id="2"/>
     </w:p>
     <w:p>
       <w:pPr>
@@ -5031,7 +5153,7 @@
           <w:rFonts w:asciiTheme="majorHAnsi" w:eastAsiaTheme="majorHAnsi" w:hAnsiTheme="majorHAnsi"/>
         </w:rPr>
       </w:pPr>
-      <w:bookmarkStart w:id="3" w:name="_Toc147335633"/>
+      <w:bookmarkStart w:id="3" w:name="_Toc148449559"/>
       <w:r>
         <w:rPr>
           <w:rFonts w:asciiTheme="majorHAnsi" w:eastAsiaTheme="majorHAnsi" w:hAnsiTheme="majorHAnsi"/>
@@ -5041,7 +5163,7 @@
       </w:r>
       <w:bookmarkEnd w:id="3"/>
     </w:p>
-    <w:bookmarkEnd w:id="2"/>
+    <w:bookmarkEnd w:id="1"/>
     <w:p>
       <w:pPr>
         <w:numPr>
@@ -5546,24 +5668,377 @@
     </w:p>
     <w:p>
       <w:pPr>
+        <w:numPr>
+          <w:ilvl w:val="0"/>
+          <w:numId w:val="41"/>
+        </w:numPr>
+        <w:rPr>
+          <w:rFonts w:asciiTheme="majorHAnsi" w:eastAsiaTheme="majorHAnsi" w:hAnsiTheme="majorHAnsi"/>
+          <w:szCs w:val="20"/>
+        </w:rPr>
+      </w:pPr>
+      <w:r>
+        <w:rPr>
+          <w:rFonts w:asciiTheme="majorHAnsi" w:eastAsiaTheme="majorHAnsi" w:hAnsiTheme="majorHAnsi" w:hint="eastAsia"/>
+          <w:szCs w:val="20"/>
+        </w:rPr>
+        <w:t>평가표</w:t>
+      </w:r>
+    </w:p>
+    <w:tbl>
+      <w:tblPr>
+        <w:tblStyle w:val="af2"/>
+        <w:tblW w:w="0" w:type="auto"/>
+        <w:tblInd w:w="846" w:type="dxa"/>
+        <w:tblLook w:val="04A0" w:firstRow="1" w:lastRow="0" w:firstColumn="1" w:lastColumn="0" w:noHBand="0" w:noVBand="1"/>
+      </w:tblPr>
+      <w:tblGrid>
+        <w:gridCol w:w="2551"/>
+        <w:gridCol w:w="2410"/>
+      </w:tblGrid>
+      <w:tr>
+        <w:tc>
+          <w:tcPr>
+            <w:tcW w:w="2551" w:type="dxa"/>
+          </w:tcPr>
+          <w:p>
+            <w:pPr>
+              <w:jc w:val="center"/>
+              <w:rPr>
+                <w:rFonts w:asciiTheme="majorHAnsi" w:eastAsiaTheme="majorHAnsi" w:hAnsiTheme="majorHAnsi" w:hint="eastAsia"/>
+                <w:szCs w:val="20"/>
+              </w:rPr>
+            </w:pPr>
+            <w:r>
+              <w:rPr>
+                <w:rFonts w:asciiTheme="majorHAnsi" w:eastAsiaTheme="majorHAnsi" w:hAnsiTheme="majorHAnsi" w:hint="eastAsia"/>
+                <w:szCs w:val="20"/>
+              </w:rPr>
+              <w:t>이름</w:t>
+            </w:r>
+          </w:p>
+        </w:tc>
+        <w:tc>
+          <w:tcPr>
+            <w:tcW w:w="2410" w:type="dxa"/>
+          </w:tcPr>
+          <w:p>
+            <w:pPr>
+              <w:jc w:val="center"/>
+              <w:rPr>
+                <w:rFonts w:asciiTheme="majorHAnsi" w:eastAsiaTheme="majorHAnsi" w:hAnsiTheme="majorHAnsi" w:hint="eastAsia"/>
+                <w:szCs w:val="20"/>
+              </w:rPr>
+            </w:pPr>
+            <w:r>
+              <w:rPr>
+                <w:rFonts w:asciiTheme="majorHAnsi" w:eastAsiaTheme="majorHAnsi" w:hAnsiTheme="majorHAnsi" w:hint="eastAsia"/>
+                <w:szCs w:val="20"/>
+              </w:rPr>
+              <w:t>점수(10)</w:t>
+            </w:r>
+          </w:p>
+        </w:tc>
+      </w:tr>
+      <w:tr>
+        <w:tc>
+          <w:tcPr>
+            <w:tcW w:w="2551" w:type="dxa"/>
+          </w:tcPr>
+          <w:p>
+            <w:pPr>
+              <w:jc w:val="center"/>
+              <w:rPr>
+                <w:rFonts w:asciiTheme="majorHAnsi" w:eastAsiaTheme="majorHAnsi" w:hAnsiTheme="majorHAnsi" w:hint="eastAsia"/>
+                <w:szCs w:val="20"/>
+              </w:rPr>
+            </w:pPr>
+            <w:proofErr w:type="spellStart"/>
+            <w:r>
+              <w:rPr>
+                <w:rFonts w:asciiTheme="majorHAnsi" w:eastAsiaTheme="majorHAnsi" w:hAnsiTheme="majorHAnsi" w:hint="eastAsia"/>
+                <w:szCs w:val="20"/>
+              </w:rPr>
+              <w:t>손종우</w:t>
+            </w:r>
+            <w:proofErr w:type="spellEnd"/>
+          </w:p>
+        </w:tc>
+        <w:tc>
+          <w:tcPr>
+            <w:tcW w:w="2410" w:type="dxa"/>
+          </w:tcPr>
+          <w:p>
+            <w:pPr>
+              <w:jc w:val="center"/>
+              <w:rPr>
+                <w:rFonts w:asciiTheme="majorHAnsi" w:eastAsiaTheme="majorHAnsi" w:hAnsiTheme="majorHAnsi" w:hint="eastAsia"/>
+                <w:szCs w:val="20"/>
+              </w:rPr>
+            </w:pPr>
+            <w:r>
+              <w:rPr>
+                <w:rFonts w:asciiTheme="majorHAnsi" w:eastAsiaTheme="majorHAnsi" w:hAnsiTheme="majorHAnsi" w:hint="eastAsia"/>
+                <w:szCs w:val="20"/>
+              </w:rPr>
+              <w:t>7</w:t>
+            </w:r>
+          </w:p>
+        </w:tc>
+      </w:tr>
+      <w:tr>
+        <w:tc>
+          <w:tcPr>
+            <w:tcW w:w="2551" w:type="dxa"/>
+          </w:tcPr>
+          <w:p>
+            <w:pPr>
+              <w:jc w:val="center"/>
+              <w:rPr>
+                <w:rFonts w:asciiTheme="majorHAnsi" w:eastAsiaTheme="majorHAnsi" w:hAnsiTheme="majorHAnsi" w:hint="eastAsia"/>
+                <w:szCs w:val="20"/>
+              </w:rPr>
+            </w:pPr>
+            <w:r>
+              <w:rPr>
+                <w:rFonts w:asciiTheme="majorHAnsi" w:eastAsiaTheme="majorHAnsi" w:hAnsiTheme="majorHAnsi" w:hint="eastAsia"/>
+                <w:szCs w:val="20"/>
+              </w:rPr>
+              <w:t>윤정우</w:t>
+            </w:r>
+          </w:p>
+        </w:tc>
+        <w:tc>
+          <w:tcPr>
+            <w:tcW w:w="2410" w:type="dxa"/>
+          </w:tcPr>
+          <w:p>
+            <w:pPr>
+              <w:jc w:val="center"/>
+              <w:rPr>
+                <w:rFonts w:asciiTheme="majorHAnsi" w:eastAsiaTheme="majorHAnsi" w:hAnsiTheme="majorHAnsi" w:hint="eastAsia"/>
+                <w:szCs w:val="20"/>
+              </w:rPr>
+            </w:pPr>
+            <w:r>
+              <w:rPr>
+                <w:rFonts w:asciiTheme="majorHAnsi" w:eastAsiaTheme="majorHAnsi" w:hAnsiTheme="majorHAnsi" w:hint="eastAsia"/>
+                <w:szCs w:val="20"/>
+              </w:rPr>
+              <w:t>9</w:t>
+            </w:r>
+          </w:p>
+        </w:tc>
+      </w:tr>
+      <w:tr>
+        <w:tc>
+          <w:tcPr>
+            <w:tcW w:w="2551" w:type="dxa"/>
+          </w:tcPr>
+          <w:p>
+            <w:pPr>
+              <w:jc w:val="center"/>
+              <w:rPr>
+                <w:rFonts w:asciiTheme="majorHAnsi" w:eastAsiaTheme="majorHAnsi" w:hAnsiTheme="majorHAnsi" w:hint="eastAsia"/>
+                <w:szCs w:val="20"/>
+              </w:rPr>
+            </w:pPr>
+            <w:proofErr w:type="spellStart"/>
+            <w:r>
+              <w:rPr>
+                <w:rFonts w:asciiTheme="majorHAnsi" w:eastAsiaTheme="majorHAnsi" w:hAnsiTheme="majorHAnsi" w:hint="eastAsia"/>
+                <w:szCs w:val="20"/>
+              </w:rPr>
+              <w:t>고우석</w:t>
+            </w:r>
+            <w:proofErr w:type="spellEnd"/>
+          </w:p>
+        </w:tc>
+        <w:tc>
+          <w:tcPr>
+            <w:tcW w:w="2410" w:type="dxa"/>
+          </w:tcPr>
+          <w:p>
+            <w:pPr>
+              <w:jc w:val="center"/>
+              <w:rPr>
+                <w:rFonts w:asciiTheme="majorHAnsi" w:eastAsiaTheme="majorHAnsi" w:hAnsiTheme="majorHAnsi" w:hint="eastAsia"/>
+                <w:szCs w:val="20"/>
+              </w:rPr>
+            </w:pPr>
+            <w:r>
+              <w:rPr>
+                <w:rFonts w:asciiTheme="majorHAnsi" w:eastAsiaTheme="majorHAnsi" w:hAnsiTheme="majorHAnsi" w:hint="eastAsia"/>
+                <w:szCs w:val="20"/>
+              </w:rPr>
+              <w:t>4</w:t>
+            </w:r>
+          </w:p>
+        </w:tc>
+      </w:tr>
+      <w:tr>
+        <w:tc>
+          <w:tcPr>
+            <w:tcW w:w="2551" w:type="dxa"/>
+          </w:tcPr>
+          <w:p>
+            <w:pPr>
+              <w:jc w:val="center"/>
+              <w:rPr>
+                <w:rFonts w:asciiTheme="majorHAnsi" w:eastAsiaTheme="majorHAnsi" w:hAnsiTheme="majorHAnsi" w:hint="eastAsia"/>
+                <w:szCs w:val="20"/>
+              </w:rPr>
+            </w:pPr>
+            <w:r>
+              <w:rPr>
+                <w:rFonts w:asciiTheme="majorHAnsi" w:eastAsiaTheme="majorHAnsi" w:hAnsiTheme="majorHAnsi" w:hint="eastAsia"/>
+                <w:szCs w:val="20"/>
+              </w:rPr>
+              <w:t>김재영</w:t>
+            </w:r>
+          </w:p>
+        </w:tc>
+        <w:tc>
+          <w:tcPr>
+            <w:tcW w:w="2410" w:type="dxa"/>
+          </w:tcPr>
+          <w:p>
+            <w:pPr>
+              <w:jc w:val="center"/>
+              <w:rPr>
+                <w:rFonts w:asciiTheme="majorHAnsi" w:eastAsiaTheme="majorHAnsi" w:hAnsiTheme="majorHAnsi" w:hint="eastAsia"/>
+                <w:szCs w:val="20"/>
+              </w:rPr>
+            </w:pPr>
+            <w:r>
+              <w:rPr>
+                <w:rFonts w:asciiTheme="majorHAnsi" w:eastAsiaTheme="majorHAnsi" w:hAnsiTheme="majorHAnsi" w:hint="eastAsia"/>
+                <w:szCs w:val="20"/>
+              </w:rPr>
+              <w:t>4</w:t>
+            </w:r>
+          </w:p>
+        </w:tc>
+      </w:tr>
+      <w:tr>
+        <w:tc>
+          <w:tcPr>
+            <w:tcW w:w="2551" w:type="dxa"/>
+          </w:tcPr>
+          <w:p>
+            <w:pPr>
+              <w:jc w:val="center"/>
+              <w:rPr>
+                <w:rFonts w:asciiTheme="majorHAnsi" w:eastAsiaTheme="majorHAnsi" w:hAnsiTheme="majorHAnsi" w:hint="eastAsia"/>
+                <w:szCs w:val="20"/>
+              </w:rPr>
+            </w:pPr>
+            <w:proofErr w:type="spellStart"/>
+            <w:r>
+              <w:rPr>
+                <w:rFonts w:asciiTheme="majorHAnsi" w:eastAsiaTheme="majorHAnsi" w:hAnsiTheme="majorHAnsi" w:hint="eastAsia"/>
+                <w:szCs w:val="20"/>
+              </w:rPr>
+              <w:t>박현</w:t>
+            </w:r>
+            <w:proofErr w:type="spellEnd"/>
+          </w:p>
+        </w:tc>
+        <w:tc>
+          <w:tcPr>
+            <w:tcW w:w="2410" w:type="dxa"/>
+          </w:tcPr>
+          <w:p>
+            <w:pPr>
+              <w:jc w:val="center"/>
+              <w:rPr>
+                <w:rFonts w:asciiTheme="majorHAnsi" w:eastAsiaTheme="majorHAnsi" w:hAnsiTheme="majorHAnsi" w:hint="eastAsia"/>
+                <w:szCs w:val="20"/>
+              </w:rPr>
+            </w:pPr>
+            <w:r>
+              <w:rPr>
+                <w:rFonts w:asciiTheme="majorHAnsi" w:eastAsiaTheme="majorHAnsi" w:hAnsiTheme="majorHAnsi" w:hint="eastAsia"/>
+                <w:szCs w:val="20"/>
+              </w:rPr>
+              <w:t>2</w:t>
+            </w:r>
+            <w:bookmarkStart w:id="4" w:name="_GoBack"/>
+            <w:bookmarkEnd w:id="4"/>
+          </w:p>
+        </w:tc>
+      </w:tr>
+      <w:tr>
+        <w:tc>
+          <w:tcPr>
+            <w:tcW w:w="2551" w:type="dxa"/>
+          </w:tcPr>
+          <w:p>
+            <w:pPr>
+              <w:jc w:val="center"/>
+              <w:rPr>
+                <w:rFonts w:asciiTheme="majorHAnsi" w:eastAsiaTheme="majorHAnsi" w:hAnsiTheme="majorHAnsi" w:hint="eastAsia"/>
+                <w:szCs w:val="20"/>
+              </w:rPr>
+            </w:pPr>
+            <w:proofErr w:type="spellStart"/>
+            <w:r>
+              <w:rPr>
+                <w:rFonts w:asciiTheme="majorHAnsi" w:eastAsiaTheme="majorHAnsi" w:hAnsiTheme="majorHAnsi" w:hint="eastAsia"/>
+                <w:szCs w:val="20"/>
+              </w:rPr>
+              <w:t>박봉기</w:t>
+            </w:r>
+            <w:proofErr w:type="spellEnd"/>
+          </w:p>
+        </w:tc>
+        <w:tc>
+          <w:tcPr>
+            <w:tcW w:w="2410" w:type="dxa"/>
+          </w:tcPr>
+          <w:p>
+            <w:pPr>
+              <w:jc w:val="center"/>
+              <w:rPr>
+                <w:rFonts w:asciiTheme="majorHAnsi" w:eastAsiaTheme="majorHAnsi" w:hAnsiTheme="majorHAnsi" w:hint="eastAsia"/>
+                <w:szCs w:val="20"/>
+              </w:rPr>
+            </w:pPr>
+            <w:r>
+              <w:rPr>
+                <w:rFonts w:asciiTheme="majorHAnsi" w:eastAsiaTheme="majorHAnsi" w:hAnsiTheme="majorHAnsi" w:hint="eastAsia"/>
+                <w:szCs w:val="20"/>
+              </w:rPr>
+              <w:t>2</w:t>
+            </w:r>
+          </w:p>
+        </w:tc>
+      </w:tr>
+    </w:tbl>
+    <w:p>
+      <w:pPr>
+        <w:rPr>
+          <w:rFonts w:asciiTheme="majorHAnsi" w:eastAsiaTheme="majorHAnsi" w:hAnsiTheme="majorHAnsi" w:hint="eastAsia"/>
+          <w:szCs w:val="20"/>
+        </w:rPr>
+      </w:pPr>
+    </w:p>
+    <w:p>
+      <w:pPr>
         <w:pStyle w:val="1"/>
         <w:rPr>
           <w:rFonts w:asciiTheme="majorHAnsi" w:eastAsiaTheme="majorHAnsi" w:hAnsiTheme="majorHAnsi"/>
         </w:rPr>
       </w:pPr>
+      <w:bookmarkStart w:id="5" w:name="_Toc148449560"/>
       <w:r>
         <w:rPr>
           <w:rFonts w:asciiTheme="majorHAnsi" w:eastAsiaTheme="majorHAnsi" w:hAnsiTheme="majorHAnsi"/>
         </w:rPr>
         <w:lastRenderedPageBreak/>
-        <w:t>Calculator #</w:t>
-      </w:r>
-      <w:r>
-        <w:rPr>
-          <w:rFonts w:asciiTheme="majorHAnsi" w:eastAsiaTheme="majorHAnsi" w:hAnsiTheme="majorHAnsi"/>
-        </w:rPr>
-        <w:t>2</w:t>
-      </w:r>
+        <w:t>Calculator #2</w:t>
+      </w:r>
+      <w:bookmarkEnd w:id="5"/>
     </w:p>
     <w:p>
       <w:pPr>
@@ -5823,14 +6298,7 @@
           <w:rFonts w:asciiTheme="majorHAnsi" w:eastAsiaTheme="majorHAnsi" w:hAnsiTheme="majorHAnsi"/>
           <w:szCs w:val="20"/>
         </w:rPr>
-        <w:t>1</w:t>
-      </w:r>
-      <w:r>
-        <w:rPr>
-          <w:rFonts w:asciiTheme="majorHAnsi" w:eastAsiaTheme="majorHAnsi" w:hAnsiTheme="majorHAnsi"/>
-          <w:szCs w:val="20"/>
-        </w:rPr>
-        <w:t>8</w:t>
+        <w:t>18</w:t>
       </w:r>
       <w:r>
         <w:rPr>
@@ -5954,8 +6422,6 @@
         </w:rPr>
         <w:t>24</w:t>
       </w:r>
-      <w:bookmarkStart w:id="4" w:name="_GoBack"/>
-      <w:bookmarkEnd w:id="4"/>
       <w:r>
         <w:rPr>
           <w:rFonts w:asciiTheme="majorHAnsi" w:eastAsiaTheme="majorHAnsi" w:hAnsiTheme="majorHAnsi" w:hint="eastAsia"/>
@@ -6002,7 +6468,7 @@
     <w:p>
       <w:pPr>
         <w:rPr>
-          <w:rFonts w:asciiTheme="majorHAnsi" w:eastAsiaTheme="majorHAnsi" w:hAnsiTheme="majorHAnsi" w:hint="eastAsia"/>
+          <w:rFonts w:asciiTheme="majorHAnsi" w:eastAsiaTheme="majorHAnsi" w:hAnsiTheme="majorHAnsi"/>
           <w:szCs w:val="20"/>
         </w:rPr>
       </w:pPr>
@@ -6182,7 +6648,7 @@
         <v:path o:extrusionok="f" gradientshapeok="t" o:connecttype="rect"/>
         <o:lock v:ext="edit" aspectratio="t"/>
       </v:shapetype>
-      <v:shape id="_x0000_i1028" type="#_x0000_t75" style="width:12.5pt;height:12.5pt" o:bullet="t">
+      <v:shape id="_x0000_i1037" type="#_x0000_t75" style="width:12.75pt;height:12.75pt" o:bullet="t">
         <v:imagedata r:id="rId1" o:title="BD10264_"/>
       </v:shape>
     </w:pict>

</xml_diff>